<commit_message>
Added background color, improved visual effects and added box colors
</commit_message>
<xml_diff>
--- a/Memory Card Game checklist.docx
+++ b/Memory Card Game checklist.docx
@@ -333,8 +333,14 @@
           <w:ilvl w:val="0"/>
           <w:numId w:val="4"/>
         </w:numPr>
-      </w:pPr>
-      <w:r>
+        <w:rPr>
+          <w:strike/>
+        </w:rPr>
+      </w:pPr>
+      <w:r>
+        <w:rPr>
+          <w:strike/>
+        </w:rPr>
         <w:t>Create a background that adds a 3d feel</w:t>
       </w:r>
     </w:p>
@@ -345,8 +351,14 @@
           <w:ilvl w:val="0"/>
           <w:numId w:val="4"/>
         </w:numPr>
-      </w:pPr>
-      <w:r>
+        <w:rPr>
+          <w:strike/>
+        </w:rPr>
+      </w:pPr>
+      <w:r>
+        <w:rPr>
+          <w:strike/>
+        </w:rPr>
         <w:t>Give individual boxes backgrounds to add depth</w:t>
       </w:r>
     </w:p>
@@ -359,7 +371,19 @@
         </w:numPr>
       </w:pPr>
       <w:r>
-        <w:t>Put a black screen over each box when not clicked or hovered over</w:t>
+        <w:t>Put a bla</w:t>
+      </w:r>
+      <w:r>
+        <w:t>n</w:t>
+      </w:r>
+      <w:r>
+        <w:t>k</w:t>
+      </w:r>
+      <w:r>
+        <w:t>ing</w:t>
+      </w:r>
+      <w:r>
+        <w:t xml:space="preserve"> screen over each box when not clicked or hovered over</w:t>
       </w:r>
     </w:p>
     <w:p>
@@ -471,13 +495,11 @@
         </w:numPr>
       </w:pPr>
       <w:r>
-        <w:t xml:space="preserve">When 15 failed attempts </w:t>
-      </w:r>
-      <w:proofErr w:type="spellStart"/>
-      <w:r>
-        <w:t>occure</w:t>
-      </w:r>
-      <w:proofErr w:type="spellEnd"/>
+        <w:t>When 15 failed attempts occur</w:t>
+      </w:r>
+      <w:r>
+        <w:t>s</w:t>
+      </w:r>
       <w:r>
         <w:t>, game is over</w:t>
       </w:r>

</xml_diff>

<commit_message>
Tested out jscript ideas
</commit_message>
<xml_diff>
--- a/Memory Card Game checklist.docx
+++ b/Memory Card Game checklist.docx
@@ -407,7 +407,13 @@
         </w:numPr>
       </w:pPr>
       <w:r>
-        <w:t>When black box is clicked, image stays revealed</w:t>
+        <w:t xml:space="preserve">When </w:t>
+      </w:r>
+      <w:r>
+        <w:t xml:space="preserve">question mark </w:t>
+      </w:r>
+      <w:r>
+        <w:t>box is clicked, image stays revealed</w:t>
       </w:r>
     </w:p>
     <w:p>
@@ -495,13 +501,35 @@
         </w:numPr>
       </w:pPr>
       <w:r>
-        <w:t>When 15 failed attempts occur</w:t>
+        <w:t xml:space="preserve">When 15 failed attempts </w:t>
+      </w:r>
+      <w:proofErr w:type="gramStart"/>
+      <w:r>
+        <w:t>occur</w:t>
       </w:r>
       <w:r>
         <w:t>s</w:t>
       </w:r>
+      <w:proofErr w:type="gramEnd"/>
       <w:r>
         <w:t>, game is over</w:t>
+      </w:r>
+    </w:p>
+    <w:p>
+      <w:r>
+        <w:t>Welcome page Checklist</w:t>
+      </w:r>
+    </w:p>
+    <w:p>
+      <w:pPr>
+        <w:pStyle w:val="ListParagraph"/>
+        <w:numPr>
+          <w:ilvl w:val="0"/>
+          <w:numId w:val="5"/>
+        </w:numPr>
+      </w:pPr>
+      <w:r>
+        <w:t>Create an input field where the user puts in a name that becomes a parameter</w:t>
       </w:r>
       <w:bookmarkStart w:id="0" w:name="_GoBack"/>
       <w:bookmarkEnd w:id="0"/>
@@ -777,6 +805,92 @@
     </w:lvl>
   </w:abstractNum>
   <w:abstractNum w:abstractNumId="3" w15:restartNumberingAfterBreak="0">
+    <w:nsid w:val="41367939"/>
+    <w:multiLevelType w:val="hybridMultilevel"/>
+    <w:tmpl w:val="97042008"/>
+    <w:lvl w:ilvl="0" w:tplc="0809000F">
+      <w:start w:val="1"/>
+      <w:numFmt w:val="decimal"/>
+      <w:lvlText w:val="%1."/>
+      <w:lvlJc w:val="left"/>
+      <w:pPr>
+        <w:ind w:left="720" w:hanging="360"/>
+      </w:pPr>
+    </w:lvl>
+    <w:lvl w:ilvl="1" w:tplc="08090019" w:tentative="1">
+      <w:start w:val="1"/>
+      <w:numFmt w:val="lowerLetter"/>
+      <w:lvlText w:val="%2."/>
+      <w:lvlJc w:val="left"/>
+      <w:pPr>
+        <w:ind w:left="1440" w:hanging="360"/>
+      </w:pPr>
+    </w:lvl>
+    <w:lvl w:ilvl="2" w:tplc="0809001B" w:tentative="1">
+      <w:start w:val="1"/>
+      <w:numFmt w:val="lowerRoman"/>
+      <w:lvlText w:val="%3."/>
+      <w:lvlJc w:val="right"/>
+      <w:pPr>
+        <w:ind w:left="2160" w:hanging="180"/>
+      </w:pPr>
+    </w:lvl>
+    <w:lvl w:ilvl="3" w:tplc="0809000F" w:tentative="1">
+      <w:start w:val="1"/>
+      <w:numFmt w:val="decimal"/>
+      <w:lvlText w:val="%4."/>
+      <w:lvlJc w:val="left"/>
+      <w:pPr>
+        <w:ind w:left="2880" w:hanging="360"/>
+      </w:pPr>
+    </w:lvl>
+    <w:lvl w:ilvl="4" w:tplc="08090019" w:tentative="1">
+      <w:start w:val="1"/>
+      <w:numFmt w:val="lowerLetter"/>
+      <w:lvlText w:val="%5."/>
+      <w:lvlJc w:val="left"/>
+      <w:pPr>
+        <w:ind w:left="3600" w:hanging="360"/>
+      </w:pPr>
+    </w:lvl>
+    <w:lvl w:ilvl="5" w:tplc="0809001B" w:tentative="1">
+      <w:start w:val="1"/>
+      <w:numFmt w:val="lowerRoman"/>
+      <w:lvlText w:val="%6."/>
+      <w:lvlJc w:val="right"/>
+      <w:pPr>
+        <w:ind w:left="4320" w:hanging="180"/>
+      </w:pPr>
+    </w:lvl>
+    <w:lvl w:ilvl="6" w:tplc="0809000F" w:tentative="1">
+      <w:start w:val="1"/>
+      <w:numFmt w:val="decimal"/>
+      <w:lvlText w:val="%7."/>
+      <w:lvlJc w:val="left"/>
+      <w:pPr>
+        <w:ind w:left="5040" w:hanging="360"/>
+      </w:pPr>
+    </w:lvl>
+    <w:lvl w:ilvl="7" w:tplc="08090019" w:tentative="1">
+      <w:start w:val="1"/>
+      <w:numFmt w:val="lowerLetter"/>
+      <w:lvlText w:val="%8."/>
+      <w:lvlJc w:val="left"/>
+      <w:pPr>
+        <w:ind w:left="5760" w:hanging="360"/>
+      </w:pPr>
+    </w:lvl>
+    <w:lvl w:ilvl="8" w:tplc="0809001B" w:tentative="1">
+      <w:start w:val="1"/>
+      <w:numFmt w:val="lowerRoman"/>
+      <w:lvlText w:val="%9."/>
+      <w:lvlJc w:val="right"/>
+      <w:pPr>
+        <w:ind w:left="6480" w:hanging="180"/>
+      </w:pPr>
+    </w:lvl>
+  </w:abstractNum>
+  <w:abstractNum w:abstractNumId="4" w15:restartNumberingAfterBreak="0">
     <w:nsid w:val="56861816"/>
     <w:multiLevelType w:val="hybridMultilevel"/>
     <w:tmpl w:val="692E6082"/>
@@ -872,6 +986,9 @@
     <w:abstractNumId w:val="0"/>
   </w:num>
   <w:num w:numId="4">
+    <w:abstractNumId w:val="4"/>
+  </w:num>
+  <w:num w:numId="5">
     <w:abstractNumId w:val="3"/>
   </w:num>
 </w:numbering>

</xml_diff>

<commit_message>
Changed the html so as everything has a class name, then started writing the Timer tag
</commit_message>
<xml_diff>
--- a/Memory Card Game checklist.docx
+++ b/Memory Card Game checklist.docx
@@ -369,20 +369,38 @@
           <w:ilvl w:val="0"/>
           <w:numId w:val="4"/>
         </w:numPr>
-      </w:pPr>
-      <w:r>
+        <w:rPr>
+          <w:strike/>
+        </w:rPr>
+      </w:pPr>
+      <w:r>
+        <w:rPr>
+          <w:strike/>
+        </w:rPr>
         <w:t>Put a bla</w:t>
       </w:r>
       <w:r>
+        <w:rPr>
+          <w:strike/>
+        </w:rPr>
         <w:t>n</w:t>
       </w:r>
       <w:r>
+        <w:rPr>
+          <w:strike/>
+        </w:rPr>
         <w:t>k</w:t>
       </w:r>
       <w:r>
+        <w:rPr>
+          <w:strike/>
+        </w:rPr>
         <w:t>ing</w:t>
       </w:r>
       <w:r>
+        <w:rPr>
+          <w:strike/>
+        </w:rPr>
         <w:t xml:space="preserve"> screen over each box when not clicked or hovered over</w:t>
       </w:r>
     </w:p>
@@ -405,14 +423,26 @@
           <w:ilvl w:val="0"/>
           <w:numId w:val="4"/>
         </w:numPr>
-      </w:pPr>
-      <w:r>
+        <w:rPr>
+          <w:strike/>
+        </w:rPr>
+      </w:pPr>
+      <w:r>
+        <w:rPr>
+          <w:strike/>
+        </w:rPr>
         <w:t xml:space="preserve">When </w:t>
       </w:r>
       <w:r>
+        <w:rPr>
+          <w:strike/>
+        </w:rPr>
         <w:t xml:space="preserve">question mark </w:t>
       </w:r>
       <w:r>
+        <w:rPr>
+          <w:strike/>
+        </w:rPr>
         <w:t>box is clicked, image stays revealed</w:t>
       </w:r>
     </w:p>
@@ -529,10 +559,13 @@
         </w:numPr>
       </w:pPr>
       <w:r>
-        <w:t>Create an input field where the user puts in a name that becomes a parameter</w:t>
+        <w:t>Create an input field where th</w:t>
       </w:r>
       <w:bookmarkStart w:id="0" w:name="_GoBack"/>
       <w:bookmarkEnd w:id="0"/>
+      <w:r>
+        <w:t>e user puts in a name that becomes a parameter</w:t>
+      </w:r>
     </w:p>
     <w:sectPr>
       <w:pgSz w:w="11906" w:h="16838"/>

</xml_diff>